<commit_message>
Auto stash before merge of "cases" and "master"
wednesday 20/09/2017 update
</commit_message>
<xml_diff>
--- a/Documentation_netKompetenz.docx
+++ b/Documentation_netKompetenz.docx
@@ -710,7 +710,7 @@
         <w:rPr>
           <w:noProof/>
         </w:rPr>
-        <w:t>25</w:t>
+        <w:t>3</w:t>
       </w:r>
       <w:r>
         <w:rPr>
@@ -727,7 +727,7 @@
         <w:rPr>
           <w:noProof/>
         </w:rPr>
-        <w:t>SW-Update model</w:t>
+        <w:t>Terms and abbreviations</w:t>
       </w:r>
       <w:r>
         <w:rPr>
@@ -790,7 +790,7 @@
         <w:rPr>
           <w:noProof/>
         </w:rPr>
-        <w:t>26</w:t>
+        <w:t>4</w:t>
       </w:r>
       <w:r>
         <w:rPr>
@@ -807,7 +807,7 @@
         <w:rPr>
           <w:noProof/>
         </w:rPr>
-        <w:t>Traceability (Matrix)</w:t>
+        <w:t>Overview</w:t>
       </w:r>
       <w:r>
         <w:rPr>
@@ -870,7 +870,7 @@
         <w:rPr>
           <w:noProof/>
         </w:rPr>
-        <w:t>27</w:t>
+        <w:t>5</w:t>
       </w:r>
       <w:r>
         <w:rPr>
@@ -887,7 +887,7 @@
         <w:rPr>
           <w:noProof/>
         </w:rPr>
-        <w:t>Open Items</w:t>
+        <w:t>Software structure</w:t>
       </w:r>
       <w:r>
         <w:rPr>
@@ -1121,7 +1121,6 @@
         <w:rPr>
           <w:sz w:val="24"/>
         </w:rPr>
-        <w:lastRenderedPageBreak/>
         <w:t>Terms and Abbreviations</w:t>
       </w:r>
       <w:bookmarkEnd w:id="77"/>
@@ -1472,7 +1471,6 @@
       <w:bookmarkStart w:id="83" w:name="_Toc469318736"/>
       <w:bookmarkStart w:id="84" w:name="_Toc472602190"/>
       <w:r>
-        <w:lastRenderedPageBreak/>
         <w:t>Overview</w:t>
       </w:r>
       <w:bookmarkEnd w:id="81"/>
@@ -1590,7 +1588,6 @@
       <w:bookmarkStart w:id="101" w:name="_Toc469318742"/>
       <w:bookmarkStart w:id="102" w:name="_Toc472602196"/>
       <w:r>
-        <w:lastRenderedPageBreak/>
         <w:t>Software Structure</w:t>
       </w:r>
       <w:bookmarkEnd w:id="100"/>
@@ -1678,7 +1675,6 @@
         <w:pStyle w:val="Heading2"/>
       </w:pPr>
       <w:r>
-        <w:lastRenderedPageBreak/>
         <w:t>Enhanced Entity Relation Diagram (EER)</w:t>
       </w:r>
     </w:p>
@@ -1752,7 +1748,6 @@
         <w:pStyle w:val="Heading2"/>
       </w:pPr>
       <w:r>
-        <w:lastRenderedPageBreak/>
         <w:t>Use cases</w:t>
       </w:r>
     </w:p>
@@ -1912,7 +1907,7 @@
                     <a:blip r:embed="rId60" cstate="print">
                       <a:extLst>
                         <a:ext uri="{28A0092B-C50C-407E-A947-70E740481C1C}">
-                          <a14:useLocalDpi xmlns:a14="http://schemas.microsoft.com/office/drawing/2010/main" xmlns:wps="http://schemas.microsoft.com/office/word/2010/wordprocessingShape" xmlns:wpi="http://schemas.microsoft.com/office/word/2010/wordprocessingInk" xmlns:wpg="http://schemas.microsoft.com/office/word/2010/wordprocessingGroup" xmlns:w15="http://schemas.microsoft.com/office/word/2012/wordml" xmlns:w14="http://schemas.microsoft.com/office/word/2010/wordml" xmlns:w="http://schemas.openxmlformats.org/wordprocessingml/2006/main" xmlns:w10="urn:schemas-microsoft-com:office:word" xmlns:wp14="http://schemas.microsoft.com/office/word/2010/wordprocessingDrawing" xmlns:v="urn:schemas-microsoft-com:vml" xmlns:o="urn:schemas-microsoft-com:office:office" xmlns:mv="urn:schemas-microsoft-com:mac:vml" xmlns:mc="http://schemas.openxmlformats.org/markup-compatibility/2006" xmlns:mo="http://schemas.microsoft.com/office/mac/office/2008/main" xmlns:wpc="http://schemas.microsoft.com/office/word/2010/wordprocessingCanvas" xmlns="" val="0"/>
+                          <a14:useLocalDpi xmlns="" xmlns:wpc="http://schemas.microsoft.com/office/word/2010/wordprocessingCanvas" xmlns:mo="http://schemas.microsoft.com/office/mac/office/2008/main" xmlns:mc="http://schemas.openxmlformats.org/markup-compatibility/2006" xmlns:mv="urn:schemas-microsoft-com:mac:vml" xmlns:o="urn:schemas-microsoft-com:office:office" xmlns:v="urn:schemas-microsoft-com:vml" xmlns:wp14="http://schemas.microsoft.com/office/word/2010/wordprocessingDrawing" xmlns:w10="urn:schemas-microsoft-com:office:word" xmlns:w="http://schemas.openxmlformats.org/wordprocessingml/2006/main" xmlns:w14="http://schemas.microsoft.com/office/word/2010/wordml" xmlns:w15="http://schemas.microsoft.com/office/word/2012/wordml" xmlns:wpg="http://schemas.microsoft.com/office/word/2010/wordprocessingGroup" xmlns:wpi="http://schemas.microsoft.com/office/word/2010/wordprocessingInk" xmlns:wps="http://schemas.microsoft.com/office/word/2010/wordprocessingShape" xmlns:a14="http://schemas.microsoft.com/office/drawing/2010/main" val="0"/>
                         </a:ext>
                       </a:extLst>
                     </a:blip>
@@ -1987,7 +1982,6 @@
           <w:noProof/>
           <w:lang w:val="es-ES_tradnl" w:eastAsia="es-ES_tradnl"/>
         </w:rPr>
-        <w:lastRenderedPageBreak/>
         <w:pict>
           <v:shapetype id="_x0000_t32" coordsize="21600,21600" o:spt="32" o:oned="t" path="m,l21600,21600e" filled="f">
             <v:path arrowok="t" fillok="f" o:connecttype="none"/>
@@ -2023,7 +2017,7 @@
                     <a:blip r:embed="rId61" cstate="print">
                       <a:extLst>
                         <a:ext uri="{28A0092B-C50C-407E-A947-70E740481C1C}">
-                          <a14:useLocalDpi xmlns:a14="http://schemas.microsoft.com/office/drawing/2010/main" xmlns:wps="http://schemas.microsoft.com/office/word/2010/wordprocessingShape" xmlns:wpi="http://schemas.microsoft.com/office/word/2010/wordprocessingInk" xmlns:wpg="http://schemas.microsoft.com/office/word/2010/wordprocessingGroup" xmlns:w15="http://schemas.microsoft.com/office/word/2012/wordml" xmlns:w14="http://schemas.microsoft.com/office/word/2010/wordml" xmlns:w="http://schemas.openxmlformats.org/wordprocessingml/2006/main" xmlns:w10="urn:schemas-microsoft-com:office:word" xmlns:wp14="http://schemas.microsoft.com/office/word/2010/wordprocessingDrawing" xmlns:v="urn:schemas-microsoft-com:vml" xmlns:o="urn:schemas-microsoft-com:office:office" xmlns:mv="urn:schemas-microsoft-com:mac:vml" xmlns:mc="http://schemas.openxmlformats.org/markup-compatibility/2006" xmlns:mo="http://schemas.microsoft.com/office/mac/office/2008/main" xmlns:wpc="http://schemas.microsoft.com/office/word/2010/wordprocessingCanvas" xmlns="" val="0"/>
+                          <a14:useLocalDpi xmlns="" xmlns:wpc="http://schemas.microsoft.com/office/word/2010/wordprocessingCanvas" xmlns:mo="http://schemas.microsoft.com/office/mac/office/2008/main" xmlns:mc="http://schemas.openxmlformats.org/markup-compatibility/2006" xmlns:mv="urn:schemas-microsoft-com:mac:vml" xmlns:o="urn:schemas-microsoft-com:office:office" xmlns:v="urn:schemas-microsoft-com:vml" xmlns:wp14="http://schemas.microsoft.com/office/word/2010/wordprocessingDrawing" xmlns:w10="urn:schemas-microsoft-com:office:word" xmlns:w="http://schemas.openxmlformats.org/wordprocessingml/2006/main" xmlns:w14="http://schemas.microsoft.com/office/word/2010/wordml" xmlns:w15="http://schemas.microsoft.com/office/word/2012/wordml" xmlns:wpg="http://schemas.microsoft.com/office/word/2010/wordprocessingGroup" xmlns:wpi="http://schemas.microsoft.com/office/word/2010/wordprocessingInk" xmlns:wps="http://schemas.microsoft.com/office/word/2010/wordprocessingShape" xmlns:a14="http://schemas.microsoft.com/office/drawing/2010/main" val="0"/>
                         </a:ext>
                       </a:extLst>
                     </a:blip>
@@ -2175,7 +2169,7 @@
                     <a:blip r:embed="rId62" cstate="print">
                       <a:extLst>
                         <a:ext uri="{28A0092B-C50C-407E-A947-70E740481C1C}">
-                          <a14:useLocalDpi xmlns:a14="http://schemas.microsoft.com/office/drawing/2010/main" xmlns:wps="http://schemas.microsoft.com/office/word/2010/wordprocessingShape" xmlns:wpi="http://schemas.microsoft.com/office/word/2010/wordprocessingInk" xmlns:wpg="http://schemas.microsoft.com/office/word/2010/wordprocessingGroup" xmlns:w15="http://schemas.microsoft.com/office/word/2012/wordml" xmlns:w14="http://schemas.microsoft.com/office/word/2010/wordml" xmlns:w="http://schemas.openxmlformats.org/wordprocessingml/2006/main" xmlns:w10="urn:schemas-microsoft-com:office:word" xmlns:wp14="http://schemas.microsoft.com/office/word/2010/wordprocessingDrawing" xmlns:v="urn:schemas-microsoft-com:vml" xmlns:o="urn:schemas-microsoft-com:office:office" xmlns:mv="urn:schemas-microsoft-com:mac:vml" xmlns:mc="http://schemas.openxmlformats.org/markup-compatibility/2006" xmlns:mo="http://schemas.microsoft.com/office/mac/office/2008/main" xmlns:wpc="http://schemas.microsoft.com/office/word/2010/wordprocessingCanvas" xmlns="" val="0"/>
+                          <a14:useLocalDpi xmlns="" xmlns:wpc="http://schemas.microsoft.com/office/word/2010/wordprocessingCanvas" xmlns:mo="http://schemas.microsoft.com/office/mac/office/2008/main" xmlns:mc="http://schemas.openxmlformats.org/markup-compatibility/2006" xmlns:mv="urn:schemas-microsoft-com:mac:vml" xmlns:o="urn:schemas-microsoft-com:office:office" xmlns:v="urn:schemas-microsoft-com:vml" xmlns:wp14="http://schemas.microsoft.com/office/word/2010/wordprocessingDrawing" xmlns:w10="urn:schemas-microsoft-com:office:word" xmlns:w="http://schemas.openxmlformats.org/wordprocessingml/2006/main" xmlns:w14="http://schemas.microsoft.com/office/word/2010/wordml" xmlns:w15="http://schemas.microsoft.com/office/word/2012/wordml" xmlns:wpg="http://schemas.microsoft.com/office/word/2010/wordprocessingGroup" xmlns:wpi="http://schemas.microsoft.com/office/word/2010/wordprocessingInk" xmlns:wps="http://schemas.microsoft.com/office/word/2010/wordprocessingShape" xmlns:a14="http://schemas.microsoft.com/office/drawing/2010/main" val="0"/>
                         </a:ext>
                       </a:extLst>
                     </a:blip>
@@ -2233,7 +2227,6 @@
         <w:rPr>
           <w:noProof/>
         </w:rPr>
-        <w:lastRenderedPageBreak/>
         <w:drawing>
           <wp:inline distT="0" distB="0" distL="0" distR="0">
             <wp:extent cx="3926417" cy="1706533"/>
@@ -2342,7 +2335,7 @@
                     <a:blip r:embed="rId64" cstate="print">
                       <a:extLst>
                         <a:ext uri="{28A0092B-C50C-407E-A947-70E740481C1C}">
-                          <a14:useLocalDpi xmlns:a14="http://schemas.microsoft.com/office/drawing/2010/main" xmlns:wps="http://schemas.microsoft.com/office/word/2010/wordprocessingShape" xmlns:wpi="http://schemas.microsoft.com/office/word/2010/wordprocessingInk" xmlns:wpg="http://schemas.microsoft.com/office/word/2010/wordprocessingGroup" xmlns:w15="http://schemas.microsoft.com/office/word/2012/wordml" xmlns:w14="http://schemas.microsoft.com/office/word/2010/wordml" xmlns:w="http://schemas.openxmlformats.org/wordprocessingml/2006/main" xmlns:w10="urn:schemas-microsoft-com:office:word" xmlns:wp14="http://schemas.microsoft.com/office/word/2010/wordprocessingDrawing" xmlns:v="urn:schemas-microsoft-com:vml" xmlns:o="urn:schemas-microsoft-com:office:office" xmlns:mv="urn:schemas-microsoft-com:mac:vml" xmlns:mc="http://schemas.openxmlformats.org/markup-compatibility/2006" xmlns:mo="http://schemas.microsoft.com/office/mac/office/2008/main" xmlns:wpc="http://schemas.microsoft.com/office/word/2010/wordprocessingCanvas" xmlns="" val="0"/>
+                          <a14:useLocalDpi xmlns="" xmlns:wpc="http://schemas.microsoft.com/office/word/2010/wordprocessingCanvas" xmlns:mo="http://schemas.microsoft.com/office/mac/office/2008/main" xmlns:mc="http://schemas.openxmlformats.org/markup-compatibility/2006" xmlns:mv="urn:schemas-microsoft-com:mac:vml" xmlns:o="urn:schemas-microsoft-com:office:office" xmlns:v="urn:schemas-microsoft-com:vml" xmlns:wp14="http://schemas.microsoft.com/office/word/2010/wordprocessingDrawing" xmlns:w10="urn:schemas-microsoft-com:office:word" xmlns:w="http://schemas.openxmlformats.org/wordprocessingml/2006/main" xmlns:w14="http://schemas.microsoft.com/office/word/2010/wordml" xmlns:w15="http://schemas.microsoft.com/office/word/2012/wordml" xmlns:wpg="http://schemas.microsoft.com/office/word/2010/wordprocessingGroup" xmlns:wpi="http://schemas.microsoft.com/office/word/2010/wordprocessingInk" xmlns:wps="http://schemas.microsoft.com/office/word/2010/wordprocessingShape" xmlns:a14="http://schemas.microsoft.com/office/drawing/2010/main" val="0"/>
                         </a:ext>
                       </a:extLst>
                     </a:blip>
@@ -2525,7 +2518,6 @@
         <w:rPr>
           <w:noProof/>
         </w:rPr>
-        <w:lastRenderedPageBreak/>
         <w:pict>
           <v:group id="_x0000_s1042" style="position:absolute;left:0;text-align:left;margin-left:451.15pt;margin-top:145.95pt;width:39.25pt;height:26.95pt;z-index:251672576" coordorigin="10543,4891" coordsize="785,539">
             <v:shapetype id="_x0000_t202" coordsize="21600,21600" o:spt="202" path="m,l,21600r21600,l21600,xe">
@@ -2659,7 +2651,7 @@
                     <a:blip r:embed="rId65" cstate="print">
                       <a:extLst>
                         <a:ext uri="{28A0092B-C50C-407E-A947-70E740481C1C}">
-                          <a14:useLocalDpi xmlns:a14="http://schemas.microsoft.com/office/drawing/2010/main" xmlns:wps="http://schemas.microsoft.com/office/word/2010/wordprocessingShape" xmlns:wpi="http://schemas.microsoft.com/office/word/2010/wordprocessingInk" xmlns:wpg="http://schemas.microsoft.com/office/word/2010/wordprocessingGroup" xmlns:w15="http://schemas.microsoft.com/office/word/2012/wordml" xmlns:w14="http://schemas.microsoft.com/office/word/2010/wordml" xmlns:w="http://schemas.openxmlformats.org/wordprocessingml/2006/main" xmlns:w10="urn:schemas-microsoft-com:office:word" xmlns:wp14="http://schemas.microsoft.com/office/word/2010/wordprocessingDrawing" xmlns:v="urn:schemas-microsoft-com:vml" xmlns:o="urn:schemas-microsoft-com:office:office" xmlns:mv="urn:schemas-microsoft-com:mac:vml" xmlns:mc="http://schemas.openxmlformats.org/markup-compatibility/2006" xmlns:mo="http://schemas.microsoft.com/office/mac/office/2008/main" xmlns:wpc="http://schemas.microsoft.com/office/word/2010/wordprocessingCanvas" xmlns="" val="0"/>
+                          <a14:useLocalDpi xmlns="" xmlns:wpc="http://schemas.microsoft.com/office/word/2010/wordprocessingCanvas" xmlns:mo="http://schemas.microsoft.com/office/mac/office/2008/main" xmlns:mc="http://schemas.openxmlformats.org/markup-compatibility/2006" xmlns:mv="urn:schemas-microsoft-com:mac:vml" xmlns:o="urn:schemas-microsoft-com:office:office" xmlns:v="urn:schemas-microsoft-com:vml" xmlns:wp14="http://schemas.microsoft.com/office/word/2010/wordprocessingDrawing" xmlns:w10="urn:schemas-microsoft-com:office:word" xmlns:w="http://schemas.openxmlformats.org/wordprocessingml/2006/main" xmlns:w14="http://schemas.microsoft.com/office/word/2010/wordml" xmlns:w15="http://schemas.microsoft.com/office/word/2012/wordml" xmlns:wpg="http://schemas.microsoft.com/office/word/2010/wordprocessingGroup" xmlns:wpi="http://schemas.microsoft.com/office/word/2010/wordprocessingInk" xmlns:wps="http://schemas.microsoft.com/office/word/2010/wordprocessingShape" xmlns:a14="http://schemas.microsoft.com/office/drawing/2010/main" val="0"/>
                         </a:ext>
                       </a:extLst>
                     </a:blip>
@@ -2707,6 +2699,643 @@
       </w:pPr>
       <w:bookmarkStart w:id="105" w:name="_Toc535717842"/>
       <w:bookmarkStart w:id="106" w:name="_Toc48552002"/>
+      <w:r>
+        <w:rPr>
+          <w:noProof/>
+          <w:sz w:val="22"/>
+        </w:rPr>
+        <w:drawing>
+          <wp:inline distT="0" distB="0" distL="0" distR="0">
+            <wp:extent cx="6372860" cy="3481913"/>
+            <wp:effectExtent l="19050" t="0" r="8890" b="0"/>
+            <wp:docPr id="11" name="Picture 11"/>
+            <wp:cNvGraphicFramePr>
+              <a:graphicFrameLocks xmlns:a="http://schemas.openxmlformats.org/drawingml/2006/main" noChangeAspect="1"/>
+            </wp:cNvGraphicFramePr>
+            <a:graphic xmlns:a="http://schemas.openxmlformats.org/drawingml/2006/main">
+              <a:graphicData uri="http://schemas.openxmlformats.org/drawingml/2006/picture">
+                <pic:pic xmlns:pic="http://schemas.openxmlformats.org/drawingml/2006/picture">
+                  <pic:nvPicPr>
+                    <pic:cNvPr id="0" name="Picture 11"/>
+                    <pic:cNvPicPr>
+                      <a:picLocks noChangeAspect="1" noChangeArrowheads="1"/>
+                    </pic:cNvPicPr>
+                  </pic:nvPicPr>
+                  <pic:blipFill>
+                    <a:blip r:embed="rId66" cstate="print"/>
+                    <a:srcRect/>
+                    <a:stretch>
+                      <a:fillRect/>
+                    </a:stretch>
+                  </pic:blipFill>
+                  <pic:spPr bwMode="auto">
+                    <a:xfrm>
+                      <a:off x="0" y="0"/>
+                      <a:ext cx="6372860" cy="3481913"/>
+                    </a:xfrm>
+                    <a:prstGeom prst="rect">
+                      <a:avLst/>
+                    </a:prstGeom>
+                    <a:noFill/>
+                    <a:ln w="9525">
+                      <a:noFill/>
+                      <a:miter lim="800000"/>
+                      <a:headEnd/>
+                      <a:tailEnd/>
+                    </a:ln>
+                  </pic:spPr>
+                </pic:pic>
+              </a:graphicData>
+            </a:graphic>
+          </wp:inline>
+        </w:drawing>
+      </w:r>
+    </w:p>
+    <w:p>
+      <w:pPr>
+        <w:rPr>
+          <w:sz w:val="22"/>
+          <w:lang w:val="es-MX"/>
+        </w:rPr>
+      </w:pPr>
+      <w:r>
+        <w:rPr>
+          <w:sz w:val="22"/>
+          <w:lang w:val="es-MX"/>
+        </w:rPr>
+        <w:t xml:space="preserve">Al darle clic en un nombre de </w:t>
+      </w:r>
+      <w:proofErr w:type="spellStart"/>
+      <w:r>
+        <w:rPr>
+          <w:sz w:val="22"/>
+          <w:lang w:val="es-MX"/>
+        </w:rPr>
+        <w:t>people</w:t>
+      </w:r>
+      <w:proofErr w:type="spellEnd"/>
+      <w:r>
+        <w:rPr>
+          <w:sz w:val="22"/>
+          <w:lang w:val="es-MX"/>
+        </w:rPr>
+        <w:t xml:space="preserve"> </w:t>
+      </w:r>
+      <w:proofErr w:type="spellStart"/>
+      <w:r>
+        <w:rPr>
+          <w:sz w:val="22"/>
+          <w:lang w:val="es-MX"/>
+        </w:rPr>
+        <w:t>with</w:t>
+      </w:r>
+      <w:proofErr w:type="spellEnd"/>
+      <w:r>
+        <w:rPr>
+          <w:sz w:val="22"/>
+          <w:lang w:val="es-MX"/>
+        </w:rPr>
+        <w:t xml:space="preserve"> </w:t>
+      </w:r>
+      <w:proofErr w:type="spellStart"/>
+      <w:r>
+        <w:rPr>
+          <w:sz w:val="22"/>
+          <w:lang w:val="es-MX"/>
+        </w:rPr>
+        <w:t>this</w:t>
+      </w:r>
+      <w:proofErr w:type="spellEnd"/>
+      <w:r>
+        <w:rPr>
+          <w:sz w:val="22"/>
+          <w:lang w:val="es-MX"/>
+        </w:rPr>
+        <w:t xml:space="preserve"> </w:t>
+      </w:r>
+      <w:proofErr w:type="spellStart"/>
+      <w:r>
+        <w:rPr>
+          <w:sz w:val="22"/>
+          <w:lang w:val="es-MX"/>
+        </w:rPr>
+        <w:t>skill</w:t>
+      </w:r>
+      <w:proofErr w:type="spellEnd"/>
+    </w:p>
+    <w:p>
+      <w:pPr>
+        <w:rPr>
+          <w:sz w:val="22"/>
+          <w:lang w:val="es-MX"/>
+        </w:rPr>
+      </w:pPr>
+      <w:r>
+        <w:rPr>
+          <w:noProof/>
+          <w:sz w:val="22"/>
+        </w:rPr>
+        <w:drawing>
+          <wp:inline distT="0" distB="0" distL="0" distR="0">
+            <wp:extent cx="6372860" cy="3305921"/>
+            <wp:effectExtent l="19050" t="0" r="8890" b="0"/>
+            <wp:docPr id="14" name="Picture 14"/>
+            <wp:cNvGraphicFramePr>
+              <a:graphicFrameLocks xmlns:a="http://schemas.openxmlformats.org/drawingml/2006/main" noChangeAspect="1"/>
+            </wp:cNvGraphicFramePr>
+            <a:graphic xmlns:a="http://schemas.openxmlformats.org/drawingml/2006/main">
+              <a:graphicData uri="http://schemas.openxmlformats.org/drawingml/2006/picture">
+                <pic:pic xmlns:pic="http://schemas.openxmlformats.org/drawingml/2006/picture">
+                  <pic:nvPicPr>
+                    <pic:cNvPr id="0" name="Picture 14"/>
+                    <pic:cNvPicPr>
+                      <a:picLocks noChangeAspect="1" noChangeArrowheads="1"/>
+                    </pic:cNvPicPr>
+                  </pic:nvPicPr>
+                  <pic:blipFill>
+                    <a:blip r:embed="rId67" cstate="print"/>
+                    <a:srcRect/>
+                    <a:stretch>
+                      <a:fillRect/>
+                    </a:stretch>
+                  </pic:blipFill>
+                  <pic:spPr bwMode="auto">
+                    <a:xfrm>
+                      <a:off x="0" y="0"/>
+                      <a:ext cx="6372860" cy="3305921"/>
+                    </a:xfrm>
+                    <a:prstGeom prst="rect">
+                      <a:avLst/>
+                    </a:prstGeom>
+                    <a:noFill/>
+                    <a:ln w="9525">
+                      <a:noFill/>
+                      <a:miter lim="800000"/>
+                      <a:headEnd/>
+                      <a:tailEnd/>
+                    </a:ln>
+                  </pic:spPr>
+                </pic:pic>
+              </a:graphicData>
+            </a:graphic>
+          </wp:inline>
+        </w:drawing>
+      </w:r>
+    </w:p>
+    <w:p>
+      <w:pPr>
+        <w:rPr>
+          <w:sz w:val="22"/>
+          <w:lang w:val="es-MX"/>
+        </w:rPr>
+      </w:pPr>
+      <w:proofErr w:type="spellStart"/>
+      <w:r>
+        <w:rPr>
+          <w:sz w:val="22"/>
+          <w:lang w:val="es-MX"/>
+        </w:rPr>
+        <w:t>Create</w:t>
+      </w:r>
+      <w:proofErr w:type="spellEnd"/>
+      <w:r>
+        <w:rPr>
+          <w:sz w:val="22"/>
+          <w:lang w:val="es-MX"/>
+        </w:rPr>
+        <w:t xml:space="preserve"> a </w:t>
+      </w:r>
+      <w:proofErr w:type="spellStart"/>
+      <w:r>
+        <w:rPr>
+          <w:sz w:val="22"/>
+          <w:lang w:val="es-MX"/>
+        </w:rPr>
+        <w:t>group</w:t>
+      </w:r>
+      <w:proofErr w:type="spellEnd"/>
+    </w:p>
+    <w:p>
+      <w:pPr>
+        <w:rPr>
+          <w:sz w:val="22"/>
+          <w:lang w:val="es-MX"/>
+        </w:rPr>
+      </w:pPr>
+      <w:r>
+        <w:rPr>
+          <w:noProof/>
+          <w:sz w:val="22"/>
+        </w:rPr>
+        <w:drawing>
+          <wp:inline distT="0" distB="0" distL="0" distR="0">
+            <wp:extent cx="6372860" cy="3328907"/>
+            <wp:effectExtent l="19050" t="0" r="8890" b="0"/>
+            <wp:docPr id="17" name="Picture 17"/>
+            <wp:cNvGraphicFramePr>
+              <a:graphicFrameLocks xmlns:a="http://schemas.openxmlformats.org/drawingml/2006/main" noChangeAspect="1"/>
+            </wp:cNvGraphicFramePr>
+            <a:graphic xmlns:a="http://schemas.openxmlformats.org/drawingml/2006/main">
+              <a:graphicData uri="http://schemas.openxmlformats.org/drawingml/2006/picture">
+                <pic:pic xmlns:pic="http://schemas.openxmlformats.org/drawingml/2006/picture">
+                  <pic:nvPicPr>
+                    <pic:cNvPr id="0" name="Picture 17"/>
+                    <pic:cNvPicPr>
+                      <a:picLocks noChangeAspect="1" noChangeArrowheads="1"/>
+                    </pic:cNvPicPr>
+                  </pic:nvPicPr>
+                  <pic:blipFill>
+                    <a:blip r:embed="rId68" cstate="print"/>
+                    <a:srcRect/>
+                    <a:stretch>
+                      <a:fillRect/>
+                    </a:stretch>
+                  </pic:blipFill>
+                  <pic:spPr bwMode="auto">
+                    <a:xfrm>
+                      <a:off x="0" y="0"/>
+                      <a:ext cx="6372860" cy="3328907"/>
+                    </a:xfrm>
+                    <a:prstGeom prst="rect">
+                      <a:avLst/>
+                    </a:prstGeom>
+                    <a:noFill/>
+                    <a:ln w="9525">
+                      <a:noFill/>
+                      <a:miter lim="800000"/>
+                      <a:headEnd/>
+                      <a:tailEnd/>
+                    </a:ln>
+                  </pic:spPr>
+                </pic:pic>
+              </a:graphicData>
+            </a:graphic>
+          </wp:inline>
+        </w:drawing>
+      </w:r>
+    </w:p>
+    <w:p>
+      <w:pPr>
+        <w:rPr>
+          <w:sz w:val="22"/>
+          <w:lang w:val="es-MX"/>
+        </w:rPr>
+      </w:pPr>
+      <w:proofErr w:type="spellStart"/>
+      <w:r>
+        <w:rPr>
+          <w:sz w:val="22"/>
+          <w:lang w:val="es-MX"/>
+        </w:rPr>
+        <w:t>Selected</w:t>
+      </w:r>
+      <w:proofErr w:type="spellEnd"/>
+      <w:r>
+        <w:rPr>
+          <w:sz w:val="22"/>
+          <w:lang w:val="es-MX"/>
+        </w:rPr>
+        <w:t xml:space="preserve"> a </w:t>
+      </w:r>
+      <w:proofErr w:type="spellStart"/>
+      <w:r>
+        <w:rPr>
+          <w:sz w:val="22"/>
+          <w:lang w:val="es-MX"/>
+        </w:rPr>
+        <w:t>group</w:t>
+      </w:r>
+      <w:proofErr w:type="spellEnd"/>
+      <w:r>
+        <w:rPr>
+          <w:sz w:val="22"/>
+          <w:lang w:val="es-MX"/>
+        </w:rPr>
+        <w:t xml:space="preserve"> </w:t>
+      </w:r>
+    </w:p>
+    <w:p>
+      <w:pPr>
+        <w:rPr>
+          <w:sz w:val="22"/>
+          <w:lang w:val="es-MX"/>
+        </w:rPr>
+      </w:pPr>
+      <w:r>
+        <w:rPr>
+          <w:noProof/>
+          <w:sz w:val="22"/>
+        </w:rPr>
+        <w:drawing>
+          <wp:inline distT="0" distB="0" distL="0" distR="0">
+            <wp:extent cx="6372860" cy="3213006"/>
+            <wp:effectExtent l="19050" t="0" r="8890" b="0"/>
+            <wp:docPr id="20" name="Picture 20"/>
+            <wp:cNvGraphicFramePr>
+              <a:graphicFrameLocks xmlns:a="http://schemas.openxmlformats.org/drawingml/2006/main" noChangeAspect="1"/>
+            </wp:cNvGraphicFramePr>
+            <a:graphic xmlns:a="http://schemas.openxmlformats.org/drawingml/2006/main">
+              <a:graphicData uri="http://schemas.openxmlformats.org/drawingml/2006/picture">
+                <pic:pic xmlns:pic="http://schemas.openxmlformats.org/drawingml/2006/picture">
+                  <pic:nvPicPr>
+                    <pic:cNvPr id="0" name="Picture 20"/>
+                    <pic:cNvPicPr>
+                      <a:picLocks noChangeAspect="1" noChangeArrowheads="1"/>
+                    </pic:cNvPicPr>
+                  </pic:nvPicPr>
+                  <pic:blipFill>
+                    <a:blip r:embed="rId69" cstate="print"/>
+                    <a:srcRect/>
+                    <a:stretch>
+                      <a:fillRect/>
+                    </a:stretch>
+                  </pic:blipFill>
+                  <pic:spPr bwMode="auto">
+                    <a:xfrm>
+                      <a:off x="0" y="0"/>
+                      <a:ext cx="6372860" cy="3213006"/>
+                    </a:xfrm>
+                    <a:prstGeom prst="rect">
+                      <a:avLst/>
+                    </a:prstGeom>
+                    <a:noFill/>
+                    <a:ln w="9525">
+                      <a:noFill/>
+                      <a:miter lim="800000"/>
+                      <a:headEnd/>
+                      <a:tailEnd/>
+                    </a:ln>
+                  </pic:spPr>
+                </pic:pic>
+              </a:graphicData>
+            </a:graphic>
+          </wp:inline>
+        </w:drawing>
+      </w:r>
+    </w:p>
+    <w:p>
+      <w:pPr>
+        <w:rPr>
+          <w:sz w:val="22"/>
+          <w:lang w:val="es-MX"/>
+        </w:rPr>
+      </w:pPr>
+      <w:proofErr w:type="spellStart"/>
+      <w:r>
+        <w:rPr>
+          <w:sz w:val="22"/>
+          <w:lang w:val="es-MX"/>
+        </w:rPr>
+        <w:t>Added</w:t>
+      </w:r>
+      <w:proofErr w:type="spellEnd"/>
+      <w:r>
+        <w:rPr>
+          <w:sz w:val="22"/>
+          <w:lang w:val="es-MX"/>
+        </w:rPr>
+        <w:t xml:space="preserve"> </w:t>
+      </w:r>
+      <w:proofErr w:type="spellStart"/>
+      <w:r>
+        <w:rPr>
+          <w:sz w:val="22"/>
+          <w:lang w:val="es-MX"/>
+        </w:rPr>
+        <w:t>members</w:t>
+      </w:r>
+      <w:proofErr w:type="spellEnd"/>
+      <w:r>
+        <w:rPr>
+          <w:sz w:val="22"/>
+          <w:lang w:val="es-MX"/>
+        </w:rPr>
+        <w:t xml:space="preserve"> </w:t>
+      </w:r>
+      <w:proofErr w:type="spellStart"/>
+      <w:r>
+        <w:rPr>
+          <w:sz w:val="22"/>
+          <w:lang w:val="es-MX"/>
+        </w:rPr>
+        <w:t>to</w:t>
+      </w:r>
+      <w:proofErr w:type="spellEnd"/>
+      <w:r>
+        <w:rPr>
+          <w:sz w:val="22"/>
+          <w:lang w:val="es-MX"/>
+        </w:rPr>
+        <w:t xml:space="preserve"> a </w:t>
+      </w:r>
+      <w:proofErr w:type="spellStart"/>
+      <w:r>
+        <w:rPr>
+          <w:sz w:val="22"/>
+          <w:lang w:val="es-MX"/>
+        </w:rPr>
+        <w:t>group</w:t>
+      </w:r>
+      <w:proofErr w:type="spellEnd"/>
+    </w:p>
+    <w:p>
+      <w:pPr>
+        <w:rPr>
+          <w:sz w:val="22"/>
+          <w:lang w:val="es-MX"/>
+        </w:rPr>
+      </w:pPr>
+      <w:r>
+        <w:rPr>
+          <w:noProof/>
+          <w:sz w:val="22"/>
+        </w:rPr>
+        <w:drawing>
+          <wp:inline distT="0" distB="0" distL="0" distR="0">
+            <wp:extent cx="6372860" cy="3303755"/>
+            <wp:effectExtent l="19050" t="0" r="8890" b="0"/>
+            <wp:docPr id="2" name="Picture 23"/>
+            <wp:cNvGraphicFramePr>
+              <a:graphicFrameLocks xmlns:a="http://schemas.openxmlformats.org/drawingml/2006/main" noChangeAspect="1"/>
+            </wp:cNvGraphicFramePr>
+            <a:graphic xmlns:a="http://schemas.openxmlformats.org/drawingml/2006/main">
+              <a:graphicData uri="http://schemas.openxmlformats.org/drawingml/2006/picture">
+                <pic:pic xmlns:pic="http://schemas.openxmlformats.org/drawingml/2006/picture">
+                  <pic:nvPicPr>
+                    <pic:cNvPr id="0" name="Picture 23"/>
+                    <pic:cNvPicPr>
+                      <a:picLocks noChangeAspect="1" noChangeArrowheads="1"/>
+                    </pic:cNvPicPr>
+                  </pic:nvPicPr>
+                  <pic:blipFill>
+                    <a:blip r:embed="rId70" cstate="print"/>
+                    <a:srcRect/>
+                    <a:stretch>
+                      <a:fillRect/>
+                    </a:stretch>
+                  </pic:blipFill>
+                  <pic:spPr bwMode="auto">
+                    <a:xfrm>
+                      <a:off x="0" y="0"/>
+                      <a:ext cx="6372860" cy="3303755"/>
+                    </a:xfrm>
+                    <a:prstGeom prst="rect">
+                      <a:avLst/>
+                    </a:prstGeom>
+                    <a:noFill/>
+                    <a:ln w="9525">
+                      <a:noFill/>
+                      <a:miter lim="800000"/>
+                      <a:headEnd/>
+                      <a:tailEnd/>
+                    </a:ln>
+                  </pic:spPr>
+                </pic:pic>
+              </a:graphicData>
+            </a:graphic>
+          </wp:inline>
+        </w:drawing>
+      </w:r>
+    </w:p>
+    <w:p>
+      <w:pPr>
+        <w:rPr>
+          <w:sz w:val="22"/>
+          <w:lang w:val="es-MX"/>
+        </w:rPr>
+      </w:pPr>
+      <w:proofErr w:type="spellStart"/>
+      <w:r>
+        <w:rPr>
+          <w:sz w:val="22"/>
+          <w:lang w:val="es-MX"/>
+        </w:rPr>
+        <w:t>Another</w:t>
+      </w:r>
+      <w:proofErr w:type="spellEnd"/>
+      <w:r>
+        <w:rPr>
+          <w:sz w:val="22"/>
+          <w:lang w:val="es-MX"/>
+        </w:rPr>
+        <w:t xml:space="preserve"> </w:t>
+      </w:r>
+      <w:proofErr w:type="spellStart"/>
+      <w:r>
+        <w:rPr>
+          <w:sz w:val="22"/>
+          <w:lang w:val="es-MX"/>
+        </w:rPr>
+        <w:t>group</w:t>
+      </w:r>
+      <w:proofErr w:type="spellEnd"/>
+      <w:r>
+        <w:rPr>
+          <w:sz w:val="22"/>
+          <w:lang w:val="es-MX"/>
+        </w:rPr>
+        <w:t xml:space="preserve"> </w:t>
+      </w:r>
+      <w:proofErr w:type="spellStart"/>
+      <w:r>
+        <w:rPr>
+          <w:sz w:val="22"/>
+          <w:lang w:val="es-MX"/>
+        </w:rPr>
+        <w:t>selected</w:t>
+      </w:r>
+      <w:proofErr w:type="spellEnd"/>
+      <w:r>
+        <w:rPr>
+          <w:sz w:val="22"/>
+          <w:lang w:val="es-MX"/>
+        </w:rPr>
+        <w:t xml:space="preserve"> </w:t>
+      </w:r>
+      <w:proofErr w:type="spellStart"/>
+      <w:r>
+        <w:rPr>
+          <w:sz w:val="22"/>
+          <w:lang w:val="es-MX"/>
+        </w:rPr>
+        <w:t>with</w:t>
+      </w:r>
+      <w:proofErr w:type="spellEnd"/>
+      <w:r>
+        <w:rPr>
+          <w:sz w:val="22"/>
+          <w:lang w:val="es-MX"/>
+        </w:rPr>
+        <w:t xml:space="preserve"> </w:t>
+      </w:r>
+      <w:proofErr w:type="spellStart"/>
+      <w:r>
+        <w:rPr>
+          <w:sz w:val="22"/>
+          <w:lang w:val="es-MX"/>
+        </w:rPr>
+        <w:t>skills</w:t>
+      </w:r>
+      <w:proofErr w:type="spellEnd"/>
+    </w:p>
+    <w:p>
+      <w:pPr>
+        <w:rPr>
+          <w:sz w:val="22"/>
+          <w:lang w:val="es-MX"/>
+        </w:rPr>
+      </w:pPr>
+      <w:r>
+        <w:rPr>
+          <w:noProof/>
+          <w:sz w:val="22"/>
+        </w:rPr>
+        <w:drawing>
+          <wp:inline distT="0" distB="0" distL="0" distR="0">
+            <wp:extent cx="6372860" cy="3157221"/>
+            <wp:effectExtent l="19050" t="0" r="8890" b="0"/>
+            <wp:docPr id="26" name="Picture 26"/>
+            <wp:cNvGraphicFramePr>
+              <a:graphicFrameLocks xmlns:a="http://schemas.openxmlformats.org/drawingml/2006/main" noChangeAspect="1"/>
+            </wp:cNvGraphicFramePr>
+            <a:graphic xmlns:a="http://schemas.openxmlformats.org/drawingml/2006/main">
+              <a:graphicData uri="http://schemas.openxmlformats.org/drawingml/2006/picture">
+                <pic:pic xmlns:pic="http://schemas.openxmlformats.org/drawingml/2006/picture">
+                  <pic:nvPicPr>
+                    <pic:cNvPr id="0" name="Picture 26"/>
+                    <pic:cNvPicPr>
+                      <a:picLocks noChangeAspect="1" noChangeArrowheads="1"/>
+                    </pic:cNvPicPr>
+                  </pic:nvPicPr>
+                  <pic:blipFill>
+                    <a:blip r:embed="rId71" cstate="print"/>
+                    <a:srcRect/>
+                    <a:stretch>
+                      <a:fillRect/>
+                    </a:stretch>
+                  </pic:blipFill>
+                  <pic:spPr bwMode="auto">
+                    <a:xfrm>
+                      <a:off x="0" y="0"/>
+                      <a:ext cx="6372860" cy="3157221"/>
+                    </a:xfrm>
+                    <a:prstGeom prst="rect">
+                      <a:avLst/>
+                    </a:prstGeom>
+                    <a:noFill/>
+                    <a:ln w="9525">
+                      <a:noFill/>
+                      <a:miter lim="800000"/>
+                      <a:headEnd/>
+                      <a:tailEnd/>
+                    </a:ln>
+                  </pic:spPr>
+                </pic:pic>
+              </a:graphicData>
+            </a:graphic>
+          </wp:inline>
+        </w:drawing>
+      </w:r>
     </w:p>
     <w:p>
       <w:pPr>
@@ -2717,7 +3346,6 @@
       <w:bookmarkStart w:id="109" w:name="_Toc469319097"/>
       <w:bookmarkStart w:id="110" w:name="_Toc472602654"/>
       <w:r>
-        <w:lastRenderedPageBreak/>
         <w:t>SW-Update model</w:t>
       </w:r>
       <w:bookmarkEnd w:id="107"/>
@@ -2743,7 +3371,6 @@
       <w:bookmarkStart w:id="115" w:name="_Toc469319098"/>
       <w:bookmarkStart w:id="116" w:name="_Toc472602655"/>
       <w:r>
-        <w:lastRenderedPageBreak/>
         <w:t>Traceability (Matrix</w:t>
       </w:r>
       <w:bookmarkEnd w:id="111"/>
@@ -2809,7 +3436,6 @@
       <w:bookmarkEnd w:id="106"/>
       <w:bookmarkEnd w:id="117"/>
       <w:r>
-        <w:lastRenderedPageBreak/>
         <w:t>Annex</w:t>
       </w:r>
       <w:bookmarkEnd w:id="118"/>
@@ -3016,7 +3642,7 @@
                 <w:sz w:val="22"/>
               </w:rPr>
             </w:pPr>
-            <w:hyperlink r:id="rId66" w:history="1">
+            <w:hyperlink r:id="rId72" w:history="1">
               <w:r>
                 <w:rPr>
                   <w:rStyle w:val="Hyperlink"/>
@@ -3336,7 +3962,7 @@
                 <w:sz w:val="18"/>
               </w:rPr>
             </w:pPr>
-            <w:hyperlink r:id="rId67" w:history="1">
+            <w:hyperlink r:id="rId73" w:history="1">
               <w:r>
                 <w:rPr>
                   <w:rFonts w:ascii="Helv" w:hAnsi="Helv" w:cs="Helv"/>
@@ -3486,7 +4112,7 @@
                 <w:sz w:val="16"/>
               </w:rPr>
             </w:pPr>
-            <w:hyperlink r:id="rId68" w:history="1">
+            <w:hyperlink r:id="rId74" w:history="1">
               <w:r>
                 <w:rPr>
                   <w:rStyle w:val="Hyperlink"/>
@@ -3554,7 +4180,7 @@
                 <w:sz w:val="16"/>
               </w:rPr>
             </w:pPr>
-            <w:hyperlink r:id="rId69" w:history="1">
+            <w:hyperlink r:id="rId75" w:history="1">
               <w:r>
                 <w:rPr>
                   <w:rStyle w:val="Hyperlink"/>
@@ -3707,7 +4333,7 @@
                 <w:sz w:val="18"/>
               </w:rPr>
             </w:pPr>
-            <w:hyperlink r:id="rId70" w:history="1">
+            <w:hyperlink r:id="rId76" w:history="1">
               <w:r>
                 <w:rPr>
                   <w:rStyle w:val="Hyperlink"/>
@@ -3779,7 +4405,7 @@
                 <w:sz w:val="16"/>
               </w:rPr>
             </w:pPr>
-            <w:hyperlink r:id="rId71" w:history="1">
+            <w:hyperlink r:id="rId77" w:history="1">
               <w:r>
                 <w:rPr>
                   <w:rStyle w:val="Hyperlink"/>
@@ -5211,7 +5837,7 @@
               <w:rStyle w:val="PageNumber"/>
               <w:noProof/>
             </w:rPr>
-            <w:t>3</w:t>
+            <w:t>4</w:t>
           </w:r>
           <w:r>
             <w:rPr>
@@ -5232,7 +5858,7 @@
                 <w:rStyle w:val="PageNumber"/>
                 <w:noProof/>
               </w:rPr>
-              <w:t>16</w:t>
+              <w:t>19</w:t>
             </w:r>
           </w:fldSimple>
         </w:p>
@@ -5721,11 +6347,11 @@
                 <v:path o:extrusionok="f" gradientshapeok="t" o:connecttype="rect"/>
                 <o:lock v:ext="edit" aspectratio="t"/>
               </v:shapetype>
-              <v:shape id="_x0000_i1106" type="#_x0000_t75" style="width:109.8pt;height:46.8pt" o:ole="" fillcolor="window">
+              <v:shape id="_x0000_i1025" type="#_x0000_t75" style="width:109.8pt;height:46.8pt" o:ole="" fillcolor="window">
                 <v:imagedata r:id="rId1" o:title=""/>
                 <o:lock v:ext="edit" aspectratio="f"/>
               </v:shape>
-              <o:OLEObject Type="Embed" ProgID="Word.Picture.8" ShapeID="_x0000_i1106" DrawAspect="Content" ObjectID="_1566909722" r:id="rId2"/>
+              <o:OLEObject Type="Embed" ProgID="Word.Picture.8" ShapeID="_x0000_i1025" DrawAspect="Content" ObjectID="_1567427984" r:id="rId2"/>
             </w:object>
           </w:r>
         </w:p>
@@ -17701,7 +18327,7 @@
 </file>
 
 <file path=customXml/itemProps1.xml><?xml version="1.0" encoding="utf-8"?>
-<ds:datastoreItem xmlns:ds="http://schemas.openxmlformats.org/officeDocument/2006/customXml" ds:itemID="{24BE6644-1922-42FA-B9E9-4B7127446202}">
+<ds:datastoreItem xmlns:ds="http://schemas.openxmlformats.org/officeDocument/2006/customXml" ds:itemID="{F3475735-086B-426E-993B-3FD6043C5BEF}">
   <ds:schemaRefs>
     <ds:schemaRef ds:uri="http://schemas.openxmlformats.org/officeDocument/2006/bibliography"/>
   </ds:schemaRefs>
@@ -17709,7 +18335,7 @@
 </file>
 
 <file path=customXml/itemProps10.xml><?xml version="1.0" encoding="utf-8"?>
-<ds:datastoreItem xmlns:ds="http://schemas.openxmlformats.org/officeDocument/2006/customXml" ds:itemID="{FC74CEB1-236D-4959-B763-A1B2A70608A1}">
+<ds:datastoreItem xmlns:ds="http://schemas.openxmlformats.org/officeDocument/2006/customXml" ds:itemID="{C58EDB6B-A742-4238-AFE8-B894DFA7F199}">
   <ds:schemaRefs>
     <ds:schemaRef ds:uri="http://schemas.openxmlformats.org/officeDocument/2006/bibliography"/>
   </ds:schemaRefs>
@@ -17717,7 +18343,7 @@
 </file>
 
 <file path=customXml/itemProps11.xml><?xml version="1.0" encoding="utf-8"?>
-<ds:datastoreItem xmlns:ds="http://schemas.openxmlformats.org/officeDocument/2006/customXml" ds:itemID="{E7B3F7C0-9ABC-420A-9BF8-B3861416D56F}">
+<ds:datastoreItem xmlns:ds="http://schemas.openxmlformats.org/officeDocument/2006/customXml" ds:itemID="{43B33689-D74B-405D-9047-4727792E44A3}">
   <ds:schemaRefs>
     <ds:schemaRef ds:uri="http://schemas.openxmlformats.org/officeDocument/2006/bibliography"/>
   </ds:schemaRefs>
@@ -17725,7 +18351,7 @@
 </file>
 
 <file path=customXml/itemProps12.xml><?xml version="1.0" encoding="utf-8"?>
-<ds:datastoreItem xmlns:ds="http://schemas.openxmlformats.org/officeDocument/2006/customXml" ds:itemID="{A143ED70-B709-4B49-9F9C-D97765BEFD0C}">
+<ds:datastoreItem xmlns:ds="http://schemas.openxmlformats.org/officeDocument/2006/customXml" ds:itemID="{E627E609-DD90-46B3-AC80-C7780C4E8960}">
   <ds:schemaRefs>
     <ds:schemaRef ds:uri="http://schemas.openxmlformats.org/officeDocument/2006/bibliography"/>
   </ds:schemaRefs>
@@ -17733,7 +18359,7 @@
 </file>
 
 <file path=customXml/itemProps13.xml><?xml version="1.0" encoding="utf-8"?>
-<ds:datastoreItem xmlns:ds="http://schemas.openxmlformats.org/officeDocument/2006/customXml" ds:itemID="{3FA05D18-54F6-4B28-BA92-87626834D324}">
+<ds:datastoreItem xmlns:ds="http://schemas.openxmlformats.org/officeDocument/2006/customXml" ds:itemID="{817D13AA-14EC-4735-A6D1-DFA7B4BBC400}">
   <ds:schemaRefs>
     <ds:schemaRef ds:uri="http://schemas.openxmlformats.org/officeDocument/2006/bibliography"/>
   </ds:schemaRefs>
@@ -17741,7 +18367,7 @@
 </file>
 
 <file path=customXml/itemProps14.xml><?xml version="1.0" encoding="utf-8"?>
-<ds:datastoreItem xmlns:ds="http://schemas.openxmlformats.org/officeDocument/2006/customXml" ds:itemID="{5A73D486-7861-4EB5-80DD-47BA01C7D312}">
+<ds:datastoreItem xmlns:ds="http://schemas.openxmlformats.org/officeDocument/2006/customXml" ds:itemID="{14BA35C9-F6A9-40C5-A49F-1F0D262329DB}">
   <ds:schemaRefs>
     <ds:schemaRef ds:uri="http://schemas.openxmlformats.org/officeDocument/2006/bibliography"/>
   </ds:schemaRefs>
@@ -17749,7 +18375,7 @@
 </file>
 
 <file path=customXml/itemProps15.xml><?xml version="1.0" encoding="utf-8"?>
-<ds:datastoreItem xmlns:ds="http://schemas.openxmlformats.org/officeDocument/2006/customXml" ds:itemID="{14BA35C9-F6A9-40C5-A49F-1F0D262329DB}">
+<ds:datastoreItem xmlns:ds="http://schemas.openxmlformats.org/officeDocument/2006/customXml" ds:itemID="{4850D528-AEE4-4BC6-831F-B6DB1CFF9782}">
   <ds:schemaRefs>
     <ds:schemaRef ds:uri="http://schemas.openxmlformats.org/officeDocument/2006/bibliography"/>
   </ds:schemaRefs>
@@ -17757,7 +18383,7 @@
 </file>
 
 <file path=customXml/itemProps16.xml><?xml version="1.0" encoding="utf-8"?>
-<ds:datastoreItem xmlns:ds="http://schemas.openxmlformats.org/officeDocument/2006/customXml" ds:itemID="{9A3F4659-6EB8-4901-9E66-9A5A02B8E033}">
+<ds:datastoreItem xmlns:ds="http://schemas.openxmlformats.org/officeDocument/2006/customXml" ds:itemID="{A44CCA30-9F1F-4987-AA2E-D4997CFC5097}">
   <ds:schemaRefs>
     <ds:schemaRef ds:uri="http://schemas.openxmlformats.org/officeDocument/2006/bibliography"/>
   </ds:schemaRefs>
@@ -17765,7 +18391,7 @@
 </file>
 
 <file path=customXml/itemProps17.xml><?xml version="1.0" encoding="utf-8"?>
-<ds:datastoreItem xmlns:ds="http://schemas.openxmlformats.org/officeDocument/2006/customXml" ds:itemID="{88410613-EB0D-4B74-9398-E8622FCA39ED}">
+<ds:datastoreItem xmlns:ds="http://schemas.openxmlformats.org/officeDocument/2006/customXml" ds:itemID="{C398BE77-27F4-47B0-AE3D-FAE1BEE791E6}">
   <ds:schemaRefs>
     <ds:schemaRef ds:uri="http://schemas.openxmlformats.org/officeDocument/2006/bibliography"/>
   </ds:schemaRefs>
@@ -17773,7 +18399,7 @@
 </file>
 
 <file path=customXml/itemProps18.xml><?xml version="1.0" encoding="utf-8"?>
-<ds:datastoreItem xmlns:ds="http://schemas.openxmlformats.org/officeDocument/2006/customXml" ds:itemID="{B81565B9-2886-4B9A-8891-1E4B61A78BA4}">
+<ds:datastoreItem xmlns:ds="http://schemas.openxmlformats.org/officeDocument/2006/customXml" ds:itemID="{FC74CEB1-236D-4959-B763-A1B2A70608A1}">
   <ds:schemaRefs>
     <ds:schemaRef ds:uri="http://schemas.openxmlformats.org/officeDocument/2006/bibliography"/>
   </ds:schemaRefs>
@@ -17789,6 +18415,182 @@
 </file>
 
 <file path=customXml/itemProps2.xml><?xml version="1.0" encoding="utf-8"?>
+<ds:datastoreItem xmlns:ds="http://schemas.openxmlformats.org/officeDocument/2006/customXml" ds:itemID="{3B7BB3F0-527D-4744-A696-AF4838DECA1C}">
+  <ds:schemaRefs>
+    <ds:schemaRef ds:uri="http://schemas.openxmlformats.org/officeDocument/2006/bibliography"/>
+  </ds:schemaRefs>
+</ds:datastoreItem>
+</file>
+
+<file path=customXml/itemProps20.xml><?xml version="1.0" encoding="utf-8"?>
+<ds:datastoreItem xmlns:ds="http://schemas.openxmlformats.org/officeDocument/2006/customXml" ds:itemID="{94DF2ACA-6CBC-4437-A9E4-2B4B819A4FAA}">
+  <ds:schemaRefs>
+    <ds:schemaRef ds:uri="http://schemas.openxmlformats.org/officeDocument/2006/bibliography"/>
+  </ds:schemaRefs>
+</ds:datastoreItem>
+</file>
+
+<file path=customXml/itemProps21.xml><?xml version="1.0" encoding="utf-8"?>
+<ds:datastoreItem xmlns:ds="http://schemas.openxmlformats.org/officeDocument/2006/customXml" ds:itemID="{7FB23EB2-8154-4E8E-ACF8-7DAF4B7DDF29}">
+  <ds:schemaRefs>
+    <ds:schemaRef ds:uri="http://schemas.openxmlformats.org/officeDocument/2006/bibliography"/>
+  </ds:schemaRefs>
+</ds:datastoreItem>
+</file>
+
+<file path=customXml/itemProps22.xml><?xml version="1.0" encoding="utf-8"?>
+<ds:datastoreItem xmlns:ds="http://schemas.openxmlformats.org/officeDocument/2006/customXml" ds:itemID="{25C176F2-DB2C-47EF-A6BD-71B4103F5A82}">
+  <ds:schemaRefs>
+    <ds:schemaRef ds:uri="http://schemas.openxmlformats.org/officeDocument/2006/bibliography"/>
+  </ds:schemaRefs>
+</ds:datastoreItem>
+</file>
+
+<file path=customXml/itemProps23.xml><?xml version="1.0" encoding="utf-8"?>
+<ds:datastoreItem xmlns:ds="http://schemas.openxmlformats.org/officeDocument/2006/customXml" ds:itemID="{9C344346-588D-4E5C-849E-5C29A3FA95F5}">
+  <ds:schemaRefs>
+    <ds:schemaRef ds:uri="http://schemas.openxmlformats.org/officeDocument/2006/bibliography"/>
+  </ds:schemaRefs>
+</ds:datastoreItem>
+</file>
+
+<file path=customXml/itemProps24.xml><?xml version="1.0" encoding="utf-8"?>
+<ds:datastoreItem xmlns:ds="http://schemas.openxmlformats.org/officeDocument/2006/customXml" ds:itemID="{5A73D486-7861-4EB5-80DD-47BA01C7D312}">
+  <ds:schemaRefs>
+    <ds:schemaRef ds:uri="http://schemas.openxmlformats.org/officeDocument/2006/bibliography"/>
+  </ds:schemaRefs>
+</ds:datastoreItem>
+</file>
+
+<file path=customXml/itemProps25.xml><?xml version="1.0" encoding="utf-8"?>
+<ds:datastoreItem xmlns:ds="http://schemas.openxmlformats.org/officeDocument/2006/customXml" ds:itemID="{FA63DBE0-6B4A-4252-9EA8-D88E26C04DA7}">
+  <ds:schemaRefs>
+    <ds:schemaRef ds:uri="http://schemas.openxmlformats.org/officeDocument/2006/bibliography"/>
+  </ds:schemaRefs>
+</ds:datastoreItem>
+</file>
+
+<file path=customXml/itemProps26.xml><?xml version="1.0" encoding="utf-8"?>
+<ds:datastoreItem xmlns:ds="http://schemas.openxmlformats.org/officeDocument/2006/customXml" ds:itemID="{D50E89D7-6654-4F12-8051-5A37C9BE9C67}">
+  <ds:schemaRefs>
+    <ds:schemaRef ds:uri="http://schemas.openxmlformats.org/officeDocument/2006/bibliography"/>
+  </ds:schemaRefs>
+</ds:datastoreItem>
+</file>
+
+<file path=customXml/itemProps27.xml><?xml version="1.0" encoding="utf-8"?>
+<ds:datastoreItem xmlns:ds="http://schemas.openxmlformats.org/officeDocument/2006/customXml" ds:itemID="{DF6A7BB9-E8C9-4A0E-AEDC-8A14F4FDFDC4}">
+  <ds:schemaRefs>
+    <ds:schemaRef ds:uri="http://schemas.openxmlformats.org/officeDocument/2006/bibliography"/>
+  </ds:schemaRefs>
+</ds:datastoreItem>
+</file>
+
+<file path=customXml/itemProps28.xml><?xml version="1.0" encoding="utf-8"?>
+<ds:datastoreItem xmlns:ds="http://schemas.openxmlformats.org/officeDocument/2006/customXml" ds:itemID="{F88CABCF-A6E1-4A5D-946E-DDBFC6D52DF9}">
+  <ds:schemaRefs>
+    <ds:schemaRef ds:uri="http://schemas.openxmlformats.org/officeDocument/2006/bibliography"/>
+  </ds:schemaRefs>
+</ds:datastoreItem>
+</file>
+
+<file path=customXml/itemProps29.xml><?xml version="1.0" encoding="utf-8"?>
+<ds:datastoreItem xmlns:ds="http://schemas.openxmlformats.org/officeDocument/2006/customXml" ds:itemID="{AFFAAC85-F1C3-413C-9089-8A5782CA8B7E}">
+  <ds:schemaRefs>
+    <ds:schemaRef ds:uri="http://schemas.openxmlformats.org/officeDocument/2006/bibliography"/>
+  </ds:schemaRefs>
+</ds:datastoreItem>
+</file>
+
+<file path=customXml/itemProps3.xml><?xml version="1.0" encoding="utf-8"?>
+<ds:datastoreItem xmlns:ds="http://schemas.openxmlformats.org/officeDocument/2006/customXml" ds:itemID="{41C1BDB0-816A-4155-A9A6-BC7C922731DB}">
+  <ds:schemaRefs>
+    <ds:schemaRef ds:uri="http://schemas.openxmlformats.org/officeDocument/2006/bibliography"/>
+  </ds:schemaRefs>
+</ds:datastoreItem>
+</file>
+
+<file path=customXml/itemProps30.xml><?xml version="1.0" encoding="utf-8"?>
+<ds:datastoreItem xmlns:ds="http://schemas.openxmlformats.org/officeDocument/2006/customXml" ds:itemID="{DFAA819D-0765-4E78-9E6F-D021636A8265}">
+  <ds:schemaRefs>
+    <ds:schemaRef ds:uri="http://schemas.openxmlformats.org/officeDocument/2006/bibliography"/>
+  </ds:schemaRefs>
+</ds:datastoreItem>
+</file>
+
+<file path=customXml/itemProps31.xml><?xml version="1.0" encoding="utf-8"?>
+<ds:datastoreItem xmlns:ds="http://schemas.openxmlformats.org/officeDocument/2006/customXml" ds:itemID="{974D010F-9E55-4437-A340-20A20AAD2EA0}">
+  <ds:schemaRefs>
+    <ds:schemaRef ds:uri="http://schemas.openxmlformats.org/officeDocument/2006/bibliography"/>
+  </ds:schemaRefs>
+</ds:datastoreItem>
+</file>
+
+<file path=customXml/itemProps32.xml><?xml version="1.0" encoding="utf-8"?>
+<ds:datastoreItem xmlns:ds="http://schemas.openxmlformats.org/officeDocument/2006/customXml" ds:itemID="{A143ED70-B709-4B49-9F9C-D97765BEFD0C}">
+  <ds:schemaRefs>
+    <ds:schemaRef ds:uri="http://schemas.openxmlformats.org/officeDocument/2006/bibliography"/>
+  </ds:schemaRefs>
+</ds:datastoreItem>
+</file>
+
+<file path=customXml/itemProps33.xml><?xml version="1.0" encoding="utf-8"?>
+<ds:datastoreItem xmlns:ds="http://schemas.openxmlformats.org/officeDocument/2006/customXml" ds:itemID="{88410613-EB0D-4B74-9398-E8622FCA39ED}">
+  <ds:schemaRefs>
+    <ds:schemaRef ds:uri="http://schemas.openxmlformats.org/officeDocument/2006/bibliography"/>
+  </ds:schemaRefs>
+</ds:datastoreItem>
+</file>
+
+<file path=customXml/itemProps34.xml><?xml version="1.0" encoding="utf-8"?>
+<ds:datastoreItem xmlns:ds="http://schemas.openxmlformats.org/officeDocument/2006/customXml" ds:itemID="{0A03AFBE-0BB3-42DE-B116-C2BE93B45B23}">
+  <ds:schemaRefs>
+    <ds:schemaRef ds:uri="http://schemas.openxmlformats.org/officeDocument/2006/bibliography"/>
+  </ds:schemaRefs>
+</ds:datastoreItem>
+</file>
+
+<file path=customXml/itemProps35.xml><?xml version="1.0" encoding="utf-8"?>
+<ds:datastoreItem xmlns:ds="http://schemas.openxmlformats.org/officeDocument/2006/customXml" ds:itemID="{DD1D97D3-B228-4C1F-A3EC-72F3B4779D0E}">
+  <ds:schemaRefs>
+    <ds:schemaRef ds:uri="http://schemas.openxmlformats.org/officeDocument/2006/bibliography"/>
+  </ds:schemaRefs>
+</ds:datastoreItem>
+</file>
+
+<file path=customXml/itemProps36.xml><?xml version="1.0" encoding="utf-8"?>
+<ds:datastoreItem xmlns:ds="http://schemas.openxmlformats.org/officeDocument/2006/customXml" ds:itemID="{5695C467-FF35-4C38-A06A-9EAE7059BA9A}">
+  <ds:schemaRefs>
+    <ds:schemaRef ds:uri="http://schemas.openxmlformats.org/officeDocument/2006/bibliography"/>
+  </ds:schemaRefs>
+</ds:datastoreItem>
+</file>
+
+<file path=customXml/itemProps37.xml><?xml version="1.0" encoding="utf-8"?>
+<ds:datastoreItem xmlns:ds="http://schemas.openxmlformats.org/officeDocument/2006/customXml" ds:itemID="{DC5D21FC-325A-4580-9B5D-CCAFBEDD9D00}">
+  <ds:schemaRefs>
+    <ds:schemaRef ds:uri="http://schemas.openxmlformats.org/officeDocument/2006/bibliography"/>
+  </ds:schemaRefs>
+</ds:datastoreItem>
+</file>
+
+<file path=customXml/itemProps38.xml><?xml version="1.0" encoding="utf-8"?>
+<ds:datastoreItem xmlns:ds="http://schemas.openxmlformats.org/officeDocument/2006/customXml" ds:itemID="{548FDE17-A2FB-4525-9ACB-E363E0B418E3}">
+  <ds:schemaRefs>
+    <ds:schemaRef ds:uri="http://schemas.openxmlformats.org/officeDocument/2006/bibliography"/>
+  </ds:schemaRefs>
+</ds:datastoreItem>
+</file>
+
+<file path=customXml/itemProps39.xml><?xml version="1.0" encoding="utf-8"?>
+<ds:datastoreItem xmlns:ds="http://schemas.openxmlformats.org/officeDocument/2006/customXml" ds:itemID="{24BE6644-1922-42FA-B9E9-4B7127446202}">
+  <ds:schemaRefs>
+    <ds:schemaRef ds:uri="http://schemas.openxmlformats.org/officeDocument/2006/bibliography"/>
+  </ds:schemaRefs>
+</ds:datastoreItem>
+</file>
+
+<file path=customXml/itemProps4.xml><?xml version="1.0" encoding="utf-8"?>
 <ds:datastoreItem xmlns:ds="http://schemas.openxmlformats.org/officeDocument/2006/customXml" ds:itemID="{541B620E-3887-46D9-86FC-A766CC6E9C76}">
   <ds:schemaRefs>
     <ds:schemaRef ds:uri="http://schemas.openxmlformats.org/officeDocument/2006/bibliography"/>
@@ -17796,39 +18598,79 @@
 </ds:datastoreItem>
 </file>
 
-<file path=customXml/itemProps20.xml><?xml version="1.0" encoding="utf-8"?>
-<ds:datastoreItem xmlns:ds="http://schemas.openxmlformats.org/officeDocument/2006/customXml" ds:itemID="{DC5D21FC-325A-4580-9B5D-CCAFBEDD9D00}">
+<file path=customXml/itemProps40.xml><?xml version="1.0" encoding="utf-8"?>
+<ds:datastoreItem xmlns:ds="http://schemas.openxmlformats.org/officeDocument/2006/customXml" ds:itemID="{23D5C52C-8A1A-4279-A24E-FB58975BC9A0}">
   <ds:schemaRefs>
     <ds:schemaRef ds:uri="http://schemas.openxmlformats.org/officeDocument/2006/bibliography"/>
   </ds:schemaRefs>
 </ds:datastoreItem>
 </file>
 
-<file path=customXml/itemProps21.xml><?xml version="1.0" encoding="utf-8"?>
-<ds:datastoreItem xmlns:ds="http://schemas.openxmlformats.org/officeDocument/2006/customXml" ds:itemID="{552D3CCF-246F-4F66-920D-C17907E2D98A}">
+<file path=customXml/itemProps41.xml><?xml version="1.0" encoding="utf-8"?>
+<ds:datastoreItem xmlns:ds="http://schemas.openxmlformats.org/officeDocument/2006/customXml" ds:itemID="{CAA913E0-7E8F-42BB-BC53-DEB1E02A40AF}">
   <ds:schemaRefs>
     <ds:schemaRef ds:uri="http://schemas.openxmlformats.org/officeDocument/2006/bibliography"/>
   </ds:schemaRefs>
 </ds:datastoreItem>
 </file>
 
-<file path=customXml/itemProps22.xml><?xml version="1.0" encoding="utf-8"?>
-<ds:datastoreItem xmlns:ds="http://schemas.openxmlformats.org/officeDocument/2006/customXml" ds:itemID="{FA63DBE0-6B4A-4252-9EA8-D88E26C04DA7}">
+<file path=customXml/itemProps42.xml><?xml version="1.0" encoding="utf-8"?>
+<ds:datastoreItem xmlns:ds="http://schemas.openxmlformats.org/officeDocument/2006/customXml" ds:itemID="{3B474049-CBAC-4A41-8CC8-3ECA1FF942FC}">
   <ds:schemaRefs>
     <ds:schemaRef ds:uri="http://schemas.openxmlformats.org/officeDocument/2006/bibliography"/>
   </ds:schemaRefs>
 </ds:datastoreItem>
 </file>
 
-<file path=customXml/itemProps23.xml><?xml version="1.0" encoding="utf-8"?>
-<ds:datastoreItem xmlns:ds="http://schemas.openxmlformats.org/officeDocument/2006/customXml" ds:itemID="{4850D528-AEE4-4BC6-831F-B6DB1CFF9782}">
+<file path=customXml/itemProps43.xml><?xml version="1.0" encoding="utf-8"?>
+<ds:datastoreItem xmlns:ds="http://schemas.openxmlformats.org/officeDocument/2006/customXml" ds:itemID="{26254130-9901-4344-B050-F16214B52A02}">
   <ds:schemaRefs>
     <ds:schemaRef ds:uri="http://schemas.openxmlformats.org/officeDocument/2006/bibliography"/>
   </ds:schemaRefs>
 </ds:datastoreItem>
 </file>
 
-<file path=customXml/itemProps24.xml><?xml version="1.0" encoding="utf-8"?>
+<file path=customXml/itemProps44.xml><?xml version="1.0" encoding="utf-8"?>
+<ds:datastoreItem xmlns:ds="http://schemas.openxmlformats.org/officeDocument/2006/customXml" ds:itemID="{319450DD-C0F1-4F04-813B-11BD72C37DB4}">
+  <ds:schemaRefs>
+    <ds:schemaRef ds:uri="http://schemas.openxmlformats.org/officeDocument/2006/bibliography"/>
+  </ds:schemaRefs>
+</ds:datastoreItem>
+</file>
+
+<file path=customXml/itemProps45.xml><?xml version="1.0" encoding="utf-8"?>
+<ds:datastoreItem xmlns:ds="http://schemas.openxmlformats.org/officeDocument/2006/customXml" ds:itemID="{B94989A8-89AF-470F-8A54-E9E96CB43D26}">
+  <ds:schemaRefs>
+    <ds:schemaRef ds:uri="http://schemas.openxmlformats.org/officeDocument/2006/bibliography"/>
+  </ds:schemaRefs>
+</ds:datastoreItem>
+</file>
+
+<file path=customXml/itemProps5.xml><?xml version="1.0" encoding="utf-8"?>
+<ds:datastoreItem xmlns:ds="http://schemas.openxmlformats.org/officeDocument/2006/customXml" ds:itemID="{9A3F4659-6EB8-4901-9E66-9A5A02B8E033}">
+  <ds:schemaRefs>
+    <ds:schemaRef ds:uri="http://schemas.openxmlformats.org/officeDocument/2006/bibliography"/>
+  </ds:schemaRefs>
+</ds:datastoreItem>
+</file>
+
+<file path=customXml/itemProps6.xml><?xml version="1.0" encoding="utf-8"?>
+<ds:datastoreItem xmlns:ds="http://schemas.openxmlformats.org/officeDocument/2006/customXml" ds:itemID="{B3D1EA86-B234-4D58-A43A-75364CA649AC}">
+  <ds:schemaRefs>
+    <ds:schemaRef ds:uri="http://schemas.openxmlformats.org/officeDocument/2006/bibliography"/>
+  </ds:schemaRefs>
+</ds:datastoreItem>
+</file>
+
+<file path=customXml/itemProps7.xml><?xml version="1.0" encoding="utf-8"?>
+<ds:datastoreItem xmlns:ds="http://schemas.openxmlformats.org/officeDocument/2006/customXml" ds:itemID="{E7B3F7C0-9ABC-420A-9BF8-B3861416D56F}">
+  <ds:schemaRefs>
+    <ds:schemaRef ds:uri="http://schemas.openxmlformats.org/officeDocument/2006/bibliography"/>
+  </ds:schemaRefs>
+</ds:datastoreItem>
+</file>
+
+<file path=customXml/itemProps8.xml><?xml version="1.0" encoding="utf-8"?>
 <ds:datastoreItem xmlns:ds="http://schemas.openxmlformats.org/officeDocument/2006/customXml" ds:itemID="{79230ED0-E29A-45BD-A3F4-E68BB4DE186F}">
   <ds:schemaRefs>
     <ds:schemaRef ds:uri="http://schemas.openxmlformats.org/officeDocument/2006/bibliography"/>
@@ -17836,226 +18678,10 @@
 </ds:datastoreItem>
 </file>
 
-<file path=customXml/itemProps25.xml><?xml version="1.0" encoding="utf-8"?>
-<ds:datastoreItem xmlns:ds="http://schemas.openxmlformats.org/officeDocument/2006/customXml" ds:itemID="{0A03AFBE-0BB3-42DE-B116-C2BE93B45B23}">
-  <ds:schemaRefs>
-    <ds:schemaRef ds:uri="http://schemas.openxmlformats.org/officeDocument/2006/bibliography"/>
-  </ds:schemaRefs>
-</ds:datastoreItem>
-</file>
-
-<file path=customXml/itemProps26.xml><?xml version="1.0" encoding="utf-8"?>
-<ds:datastoreItem xmlns:ds="http://schemas.openxmlformats.org/officeDocument/2006/customXml" ds:itemID="{0FADC2B2-A0EE-4CB5-A057-455ADFD9E906}">
-  <ds:schemaRefs>
-    <ds:schemaRef ds:uri="http://schemas.openxmlformats.org/officeDocument/2006/bibliography"/>
-  </ds:schemaRefs>
-</ds:datastoreItem>
-</file>
-
-<file path=customXml/itemProps27.xml><?xml version="1.0" encoding="utf-8"?>
-<ds:datastoreItem xmlns:ds="http://schemas.openxmlformats.org/officeDocument/2006/customXml" ds:itemID="{D50E89D7-6654-4F12-8051-5A37C9BE9C67}">
-  <ds:schemaRefs>
-    <ds:schemaRef ds:uri="http://schemas.openxmlformats.org/officeDocument/2006/bibliography"/>
-  </ds:schemaRefs>
-</ds:datastoreItem>
-</file>
-
-<file path=customXml/itemProps28.xml><?xml version="1.0" encoding="utf-8"?>
-<ds:datastoreItem xmlns:ds="http://schemas.openxmlformats.org/officeDocument/2006/customXml" ds:itemID="{A44CCA30-9F1F-4987-AA2E-D4997CFC5097}">
-  <ds:schemaRefs>
-    <ds:schemaRef ds:uri="http://schemas.openxmlformats.org/officeDocument/2006/bibliography"/>
-  </ds:schemaRefs>
-</ds:datastoreItem>
-</file>
-
-<file path=customXml/itemProps29.xml><?xml version="1.0" encoding="utf-8"?>
-<ds:datastoreItem xmlns:ds="http://schemas.openxmlformats.org/officeDocument/2006/customXml" ds:itemID="{B3D1EA86-B234-4D58-A43A-75364CA649AC}">
-  <ds:schemaRefs>
-    <ds:schemaRef ds:uri="http://schemas.openxmlformats.org/officeDocument/2006/bibliography"/>
-  </ds:schemaRefs>
-</ds:datastoreItem>
-</file>
-
-<file path=customXml/itemProps3.xml><?xml version="1.0" encoding="utf-8"?>
-<ds:datastoreItem xmlns:ds="http://schemas.openxmlformats.org/officeDocument/2006/customXml" ds:itemID="{974D010F-9E55-4437-A340-20A20AAD2EA0}">
-  <ds:schemaRefs>
-    <ds:schemaRef ds:uri="http://schemas.openxmlformats.org/officeDocument/2006/bibliography"/>
-  </ds:schemaRefs>
-</ds:datastoreItem>
-</file>
-
-<file path=customXml/itemProps30.xml><?xml version="1.0" encoding="utf-8"?>
-<ds:datastoreItem xmlns:ds="http://schemas.openxmlformats.org/officeDocument/2006/customXml" ds:itemID="{DF6A7BB9-E8C9-4A0E-AEDC-8A14F4FDFDC4}">
-  <ds:schemaRefs>
-    <ds:schemaRef ds:uri="http://schemas.openxmlformats.org/officeDocument/2006/bibliography"/>
-  </ds:schemaRefs>
-</ds:datastoreItem>
-</file>
-
-<file path=customXml/itemProps31.xml><?xml version="1.0" encoding="utf-8"?>
-<ds:datastoreItem xmlns:ds="http://schemas.openxmlformats.org/officeDocument/2006/customXml" ds:itemID="{94DF2ACA-6CBC-4437-A9E4-2B4B819A4FAA}">
-  <ds:schemaRefs>
-    <ds:schemaRef ds:uri="http://schemas.openxmlformats.org/officeDocument/2006/bibliography"/>
-  </ds:schemaRefs>
-</ds:datastoreItem>
-</file>
-
-<file path=customXml/itemProps32.xml><?xml version="1.0" encoding="utf-8"?>
+<file path=customXml/itemProps9.xml><?xml version="1.0" encoding="utf-8"?>
 <ds:datastoreItem xmlns:ds="http://schemas.openxmlformats.org/officeDocument/2006/customXml" ds:itemID="{7C9B396E-8A27-4D32-9881-109AE54C0892}">
   <ds:schemaRefs>
     <ds:schemaRef ds:uri="http://schemas.openxmlformats.org/officeDocument/2006/bibliography"/>
   </ds:schemaRefs>
 </ds:datastoreItem>
-</file>
-
-<file path=customXml/itemProps33.xml><?xml version="1.0" encoding="utf-8"?>
-<ds:datastoreItem xmlns:ds="http://schemas.openxmlformats.org/officeDocument/2006/customXml" ds:itemID="{DD1D97D3-B228-4C1F-A3EC-72F3B4779D0E}">
-  <ds:schemaRefs>
-    <ds:schemaRef ds:uri="http://schemas.openxmlformats.org/officeDocument/2006/bibliography"/>
-  </ds:schemaRefs>
-</ds:datastoreItem>
-</file>
-
-<file path=customXml/itemProps34.xml><?xml version="1.0" encoding="utf-8"?>
-<ds:datastoreItem xmlns:ds="http://schemas.openxmlformats.org/officeDocument/2006/customXml" ds:itemID="{F3475735-086B-426E-993B-3FD6043C5BEF}">
-  <ds:schemaRefs>
-    <ds:schemaRef ds:uri="http://schemas.openxmlformats.org/officeDocument/2006/bibliography"/>
-  </ds:schemaRefs>
-</ds:datastoreItem>
-</file>
-
-<file path=customXml/itemProps35.xml><?xml version="1.0" encoding="utf-8"?>
-<ds:datastoreItem xmlns:ds="http://schemas.openxmlformats.org/officeDocument/2006/customXml" ds:itemID="{F88CABCF-A6E1-4A5D-946E-DDBFC6D52DF9}">
-  <ds:schemaRefs>
-    <ds:schemaRef ds:uri="http://schemas.openxmlformats.org/officeDocument/2006/bibliography"/>
-  </ds:schemaRefs>
-</ds:datastoreItem>
-</file>
-
-<file path=customXml/itemProps36.xml><?xml version="1.0" encoding="utf-8"?>
-<ds:datastoreItem xmlns:ds="http://schemas.openxmlformats.org/officeDocument/2006/customXml" ds:itemID="{C398BE77-27F4-47B0-AE3D-FAE1BEE791E6}">
-  <ds:schemaRefs>
-    <ds:schemaRef ds:uri="http://schemas.openxmlformats.org/officeDocument/2006/bibliography"/>
-  </ds:schemaRefs>
-</ds:datastoreItem>
-</file>
-
-<file path=customXml/itemProps37.xml><?xml version="1.0" encoding="utf-8"?>
-<ds:datastoreItem xmlns:ds="http://schemas.openxmlformats.org/officeDocument/2006/customXml" ds:itemID="{C58EDB6B-A742-4238-AFE8-B894DFA7F199}">
-  <ds:schemaRefs>
-    <ds:schemaRef ds:uri="http://schemas.openxmlformats.org/officeDocument/2006/bibliography"/>
-  </ds:schemaRefs>
-</ds:datastoreItem>
-</file>
-
-<file path=customXml/itemProps38.xml><?xml version="1.0" encoding="utf-8"?>
-<ds:datastoreItem xmlns:ds="http://schemas.openxmlformats.org/officeDocument/2006/customXml" ds:itemID="{5695C467-FF35-4C38-A06A-9EAE7059BA9A}">
-  <ds:schemaRefs>
-    <ds:schemaRef ds:uri="http://schemas.openxmlformats.org/officeDocument/2006/bibliography"/>
-  </ds:schemaRefs>
-</ds:datastoreItem>
-</file>
-
-<file path=customXml/itemProps39.xml><?xml version="1.0" encoding="utf-8"?>
-<ds:datastoreItem xmlns:ds="http://schemas.openxmlformats.org/officeDocument/2006/customXml" ds:itemID="{634B9124-2AD9-4CCB-8AC8-2E1DF2DC09CF}">
-  <ds:schemaRefs>
-    <ds:schemaRef ds:uri="http://schemas.openxmlformats.org/officeDocument/2006/bibliography"/>
-  </ds:schemaRefs>
-</ds:datastoreItem>
-</file>
-
-<file path=customXml/itemProps4.xml><?xml version="1.0" encoding="utf-8"?>
-<ds:datastoreItem xmlns:ds="http://schemas.openxmlformats.org/officeDocument/2006/customXml" ds:itemID="{25C176F2-DB2C-47EF-A6BD-71B4103F5A82}">
-  <ds:schemaRefs>
-    <ds:schemaRef ds:uri="http://schemas.openxmlformats.org/officeDocument/2006/bibliography"/>
-  </ds:schemaRefs>
-</ds:datastoreItem>
-</file>
-
-<file path=customXml/itemProps40.xml><?xml version="1.0" encoding="utf-8"?>
-<ds:datastoreItem xmlns:ds="http://schemas.openxmlformats.org/officeDocument/2006/customXml" ds:itemID="{43B33689-D74B-405D-9047-4727792E44A3}">
-  <ds:schemaRefs>
-    <ds:schemaRef ds:uri="http://schemas.openxmlformats.org/officeDocument/2006/bibliography"/>
-  </ds:schemaRefs>
-</ds:datastoreItem>
-</file>
-
-<file path=customXml/itemProps41.xml><?xml version="1.0" encoding="utf-8"?>
-<ds:datastoreItem xmlns:ds="http://schemas.openxmlformats.org/officeDocument/2006/customXml" ds:itemID="{548FDE17-A2FB-4525-9ACB-E363E0B418E3}">
-  <ds:schemaRefs>
-    <ds:schemaRef ds:uri="http://schemas.openxmlformats.org/officeDocument/2006/bibliography"/>
-  </ds:schemaRefs>
-</ds:datastoreItem>
-</file>
-
-<file path=customXml/itemProps42.xml><?xml version="1.0" encoding="utf-8"?>
-<ds:datastoreItem xmlns:ds="http://schemas.openxmlformats.org/officeDocument/2006/customXml" ds:itemID="{3B7BB3F0-527D-4744-A696-AF4838DECA1C}">
-  <ds:schemaRefs>
-    <ds:schemaRef ds:uri="http://schemas.openxmlformats.org/officeDocument/2006/bibliography"/>
-  </ds:schemaRefs>
-</ds:datastoreItem>
-</file>
-
-<file path=customXml/itemProps43.xml><?xml version="1.0" encoding="utf-8"?>
-<ds:datastoreItem xmlns:ds="http://schemas.openxmlformats.org/officeDocument/2006/customXml" ds:itemID="{AFFAAC85-F1C3-413C-9089-8A5782CA8B7E}">
-  <ds:schemaRefs>
-    <ds:schemaRef ds:uri="http://schemas.openxmlformats.org/officeDocument/2006/bibliography"/>
-  </ds:schemaRefs>
-</ds:datastoreItem>
-</file>
-
-<file path=customXml/itemProps44.xml><?xml version="1.0" encoding="utf-8"?>
-<ds:datastoreItem xmlns:ds="http://schemas.openxmlformats.org/officeDocument/2006/customXml" ds:itemID="{7FB23EB2-8154-4E8E-ACF8-7DAF4B7DDF29}">
-  <ds:schemaRefs>
-    <ds:schemaRef ds:uri="http://schemas.openxmlformats.org/officeDocument/2006/bibliography"/>
-  </ds:schemaRefs>
-</ds:datastoreItem>
-</file>
-
-<file path=customXml/itemProps45.xml><?xml version="1.0" encoding="utf-8"?>
-<ds:datastoreItem xmlns:ds="http://schemas.openxmlformats.org/officeDocument/2006/customXml" ds:itemID="{E627E609-DD90-46B3-AC80-C7780C4E8960}">
-  <ds:schemaRefs>
-    <ds:schemaRef ds:uri="http://schemas.openxmlformats.org/officeDocument/2006/bibliography"/>
-  </ds:schemaRefs>
-</ds:datastoreItem>
-</file>
-
-<file path=customXml/itemProps5.xml><?xml version="1.0" encoding="utf-8"?>
-<ds:datastoreItem xmlns:ds="http://schemas.openxmlformats.org/officeDocument/2006/customXml" ds:itemID="{817D13AA-14EC-4735-A6D1-DFA7B4BBC400}">
-  <ds:schemaRefs>
-    <ds:schemaRef ds:uri="http://schemas.openxmlformats.org/officeDocument/2006/bibliography"/>
-  </ds:schemaRefs>
-</ds:datastoreItem>
-</file>
-
-<file path=customXml/itemProps6.xml><?xml version="1.0" encoding="utf-8"?>
-<ds:datastoreItem xmlns:ds="http://schemas.openxmlformats.org/officeDocument/2006/customXml" ds:itemID="{23D5C52C-8A1A-4279-A24E-FB58975BC9A0}">
-  <ds:schemaRefs>
-    <ds:schemaRef ds:uri="http://schemas.openxmlformats.org/officeDocument/2006/bibliography"/>
-  </ds:schemaRefs>
-</ds:datastoreItem>
-</file>
-
-<file path=customXml/itemProps7.xml><?xml version="1.0" encoding="utf-8"?>
-<ds:datastoreItem xmlns:ds="http://schemas.openxmlformats.org/officeDocument/2006/customXml" ds:itemID="{41C1BDB0-816A-4155-A9A6-BC7C922731DB}">
-  <ds:schemaRefs>
-    <ds:schemaRef ds:uri="http://schemas.openxmlformats.org/officeDocument/2006/bibliography"/>
-  </ds:schemaRefs>
-</ds:datastoreItem>
-</file>
-
-<file path=customXml/itemProps8.xml><?xml version="1.0" encoding="utf-8"?>
-<ds:datastoreItem xmlns:ds="http://schemas.openxmlformats.org/officeDocument/2006/customXml" ds:itemID="{DFAA819D-0765-4E78-9E6F-D021636A8265}">
-  <ds:schemaRefs>
-    <ds:schemaRef ds:uri="http://schemas.openxmlformats.org/officeDocument/2006/bibliography"/>
-  </ds:schemaRefs>
-</ds:datastoreItem>
-</file>
-
-<file path=customXml/itemProps9.xml><?xml version="1.0" encoding="utf-8"?>
-<ds:datastoreItem xmlns:ds="http://schemas.openxmlformats.org/officeDocument/2006/customXml" ds:itemID="{9C344346-588D-4E5C-849E-5C29A3FA95F5}">
-  <ds:schemaRefs>
-    <ds:schemaRef ds:uri="http://schemas.openxmlformats.org/officeDocument/2006/bibliography"/>
-  </ds:schemaRefs>
-</ds:datastoreItem>
 </file>
</xml_diff>